<commit_message>
Modify Tittle Word file
</commit_message>
<xml_diff>
--- a/files/LMPE_CV.docx
+++ b/files/LMPE_CV.docx
@@ -34,6 +34,13 @@
           <w:vertAlign w:val="baseline"/>
         </w:rPr>
       </w:pPr>
+      <w:r>
+        <w:rPr>
+          <w:rFonts w:ascii="Arial" w:cs="Arial" w:eastAsia="Arial" w:hAnsi="Arial"/>
+          <w:rtl w:val="0"/>
+        </w:rPr>
+        <w:t xml:space="preserve">  </w:t>
+      </w:r>
       <w:r>
         <w:rPr>
           <w:rtl w:val="0"/>

</xml_diff>